<commit_message>
Novo documento de visão das necessidades
</commit_message>
<xml_diff>
--- a/Documentacao/Analise/VisaoDasNecessidades.docx
+++ b/Documentacao/Analise/VisaoDasNecessidades.docx
@@ -60,7 +60,7 @@
           <w:b/>
           <w:sz w:val="36"/>
         </w:rPr>
-        <w:t>Sistema Acadêmico</w:t>
+        <w:t>Gestão de Consultório de Psicologia</w:t>
       </w:r>
     </w:p>
     <w:p>
@@ -360,7 +360,13 @@
               <w:rPr>
                 <w:lang w:val="pt-BR"/>
               </w:rPr>
-              <w:t>04/03/2015</w:t>
+              <w:t>01/04</w:t>
+            </w:r>
+            <w:r>
+              <w:rPr>
+                <w:lang w:val="pt-BR"/>
+              </w:rPr>
+              <w:t>/2015</w:t>
             </w:r>
           </w:p>
         </w:tc>
@@ -379,7 +385,7 @@
               <w:rPr>
                 <w:lang w:val="pt-BR"/>
               </w:rPr>
-              <w:t>-</w:t>
+              <w:t>Versão Inicial</w:t>
             </w:r>
           </w:p>
         </w:tc>
@@ -420,6 +426,12 @@
                 <w:lang w:val="pt-BR"/>
               </w:rPr>
             </w:pPr>
+            <w:r>
+              <w:rPr>
+                <w:lang w:val="pt-BR"/>
+              </w:rPr>
+              <w:t>1.1</w:t>
+            </w:r>
           </w:p>
         </w:tc>
         <w:tc>
@@ -434,6 +446,12 @@
                 <w:lang w:val="pt-BR"/>
               </w:rPr>
             </w:pPr>
+            <w:r>
+              <w:rPr>
+                <w:lang w:val="pt-BR"/>
+              </w:rPr>
+              <w:t>2</w:t>
+            </w:r>
           </w:p>
         </w:tc>
         <w:tc>
@@ -448,6 +466,12 @@
                 <w:lang w:val="pt-BR"/>
               </w:rPr>
             </w:pPr>
+            <w:r>
+              <w:rPr>
+                <w:lang w:val="pt-BR"/>
+              </w:rPr>
+              <w:t>01/04/2015</w:t>
+            </w:r>
           </w:p>
         </w:tc>
         <w:tc>
@@ -461,6 +485,12 @@
                 <w:lang w:val="pt-BR"/>
               </w:rPr>
             </w:pPr>
+            <w:r>
+              <w:rPr>
+                <w:lang w:val="pt-BR"/>
+              </w:rPr>
+              <w:t>Ajustes solicitados pelo Professor</w:t>
+            </w:r>
           </w:p>
         </w:tc>
         <w:tc>
@@ -474,6 +504,12 @@
                 <w:lang w:val="pt-BR"/>
               </w:rPr>
             </w:pPr>
+            <w:r>
+              <w:rPr>
+                <w:lang w:val="pt-BR"/>
+              </w:rPr>
+              <w:t>Rodrigo Sales</w:t>
+            </w:r>
           </w:p>
         </w:tc>
       </w:tr>
@@ -1091,7 +1127,7 @@
               <w:rPr>
                 <w:lang w:val="pt-BR"/>
               </w:rPr>
-              <w:t>Mario Gobbi</w:t>
+              <w:t>Rodrigo Sales</w:t>
             </w:r>
           </w:p>
         </w:tc>
@@ -1152,7 +1188,7 @@
               <w:rPr>
                 <w:lang w:val="pt-BR"/>
               </w:rPr>
-              <w:t>João da Silva</w:t>
+              <w:t>Robson Lima</w:t>
             </w:r>
           </w:p>
         </w:tc>
@@ -1172,7 +1208,13 @@
               <w:rPr>
                 <w:lang w:val="pt-BR"/>
               </w:rPr>
-              <w:t>Coordenador da Faculdade XPTO</w:t>
+              <w:t>Coordenador</w:t>
+            </w:r>
+            <w:r>
+              <w:rPr>
+                <w:lang w:val="pt-BR"/>
+              </w:rPr>
+              <w:t xml:space="preserve"> do Projeto</w:t>
             </w:r>
           </w:p>
         </w:tc>
@@ -1191,13 +1233,27 @@
               <w:rPr>
                 <w:lang w:val="pt-BR"/>
               </w:rPr>
-              <w:t xml:space="preserve">Fornecer informações pertinentes aos processos e regras de negócio da </w:t>
+              <w:t xml:space="preserve">Fornecer informações pertinentes aos processos e regras de negócio </w:t>
+            </w:r>
+            <w:proofErr w:type="gramStart"/>
+            <w:r>
+              <w:rPr>
+                <w:lang w:val="pt-BR"/>
+              </w:rPr>
+              <w:t xml:space="preserve">da </w:t>
             </w:r>
             <w:r>
               <w:rPr>
                 <w:lang w:val="pt-BR"/>
               </w:rPr>
-              <w:t>faculdade.</w:t>
+              <w:t>consultório</w:t>
+            </w:r>
+            <w:proofErr w:type="gramEnd"/>
+            <w:r>
+              <w:rPr>
+                <w:lang w:val="pt-BR"/>
+              </w:rPr>
+              <w:t>.</w:t>
             </w:r>
           </w:p>
           <w:p>
@@ -1329,7 +1385,7 @@
                 <w:lang w:val="pt-BR"/>
               </w:rPr>
               <w:lastRenderedPageBreak/>
-              <w:t>Jacyr de la Pati</w:t>
+              <w:t>Funcionários</w:t>
             </w:r>
           </w:p>
         </w:tc>
@@ -1345,12 +1401,20 @@
                 <w:lang w:val="pt-BR"/>
               </w:rPr>
             </w:pPr>
+            <w:proofErr w:type="spellStart"/>
             <w:r>
               <w:rPr>
                 <w:lang w:val="pt-BR"/>
               </w:rPr>
-              <w:t>Gerente de Relacionamento entre o Cliente e a área de Informática</w:t>
+              <w:t>Usuario</w:t>
             </w:r>
+            <w:r>
+              <w:rPr>
+                <w:lang w:val="pt-BR"/>
+              </w:rPr>
+              <w:t>s</w:t>
+            </w:r>
+            <w:proofErr w:type="spellEnd"/>
           </w:p>
         </w:tc>
         <w:tc>
@@ -1369,22 +1433,19 @@
               <w:rPr>
                 <w:lang w:val="pt-BR"/>
               </w:rPr>
-              <w:t>Apoiar o Cliente na Concepção do projeto;</w:t>
+              <w:t xml:space="preserve">Utilizarão o software desenvolvido para </w:t>
             </w:r>
-          </w:p>
-          <w:p>
-            <w:pPr>
-              <w:pStyle w:val="Cabealho"/>
-              <w:jc w:val="left"/>
-              <w:rPr>
-                <w:lang w:val="pt-BR"/>
-              </w:rPr>
-            </w:pPr>
             <w:r>
               <w:rPr>
                 <w:lang w:val="pt-BR"/>
               </w:rPr>
-              <w:t>Servir como facilitador, perante o Cliente e equipe do projeto, na resolução de conflitos durante a execução do projeto.</w:t>
+              <w:t xml:space="preserve">realizar as operações de cadastro de pacientes, </w:t>
+            </w:r>
+            <w:r>
+              <w:rPr>
+                <w:lang w:val="pt-BR"/>
+              </w:rPr>
+              <w:t>agendamento de atendimentos.</w:t>
             </w:r>
           </w:p>
         </w:tc>
@@ -1405,7 +1466,7 @@
               <w:rPr>
                 <w:lang w:val="pt-BR"/>
               </w:rPr>
-              <w:t>Professores</w:t>
+              <w:t>Profissional</w:t>
             </w:r>
           </w:p>
         </w:tc>
@@ -1421,18 +1482,14 @@
                 <w:lang w:val="pt-BR"/>
               </w:rPr>
             </w:pPr>
+            <w:proofErr w:type="spellStart"/>
             <w:r>
               <w:rPr>
                 <w:lang w:val="pt-BR"/>
               </w:rPr>
-              <w:t>Usuario</w:t>
+              <w:t>Usuarios</w:t>
             </w:r>
-            <w:r>
-              <w:rPr>
-                <w:lang w:val="pt-BR"/>
-              </w:rPr>
-              <w:t>s</w:t>
-            </w:r>
+            <w:proofErr w:type="spellEnd"/>
           </w:p>
         </w:tc>
         <w:tc>
@@ -1451,13 +1508,37 @@
               <w:rPr>
                 <w:lang w:val="pt-BR"/>
               </w:rPr>
-              <w:t xml:space="preserve">Utilizarão o software desenvolvido para </w:t>
+              <w:t>Utilizar</w:t>
             </w:r>
             <w:r>
               <w:rPr>
                 <w:lang w:val="pt-BR"/>
               </w:rPr>
-              <w:t>lançar as notas de seus alunos</w:t>
+              <w:t>á</w:t>
+            </w:r>
+            <w:r>
+              <w:rPr>
+                <w:lang w:val="pt-BR"/>
+              </w:rPr>
+              <w:t xml:space="preserve"> o sistema para </w:t>
+            </w:r>
+            <w:r>
+              <w:rPr>
+                <w:lang w:val="pt-BR"/>
+              </w:rPr>
+              <w:t>verificar sua agenda e realizar o atendimento dos pacientes</w:t>
+            </w:r>
+            <w:r>
+              <w:rPr>
+                <w:lang w:val="pt-BR"/>
+              </w:rPr>
+              <w:t xml:space="preserve">, </w:t>
+            </w:r>
+            <w:r>
+              <w:rPr>
+                <w:lang w:val="pt-BR"/>
+              </w:rPr>
+              <w:t>controle de pagamentos, emissão de recibos e notas fiscais.</w:t>
             </w:r>
           </w:p>
         </w:tc>
@@ -1474,12 +1555,11 @@
                 <w:lang w:val="pt-BR"/>
               </w:rPr>
             </w:pPr>
-            <w:bookmarkStart w:id="16" w:name="_Hlk413250660"/>
             <w:r>
               <w:rPr>
                 <w:lang w:val="pt-BR"/>
               </w:rPr>
-              <w:t>Alunos</w:t>
+              <w:t>Administrador</w:t>
             </w:r>
           </w:p>
         </w:tc>
@@ -1495,12 +1575,14 @@
                 <w:lang w:val="pt-BR"/>
               </w:rPr>
             </w:pPr>
+            <w:proofErr w:type="spellStart"/>
             <w:r>
               <w:rPr>
                 <w:lang w:val="pt-BR"/>
               </w:rPr>
               <w:t>Usuarios</w:t>
             </w:r>
+            <w:proofErr w:type="spellEnd"/>
           </w:p>
         </w:tc>
         <w:tc>
@@ -1519,69 +1601,13 @@
               <w:rPr>
                 <w:lang w:val="pt-BR"/>
               </w:rPr>
-              <w:t>Utilizarão o software desenvolvido para consultar seu histórico e solicitar trancamento de matrícula</w:t>
+              <w:t>Pode realizar o controle de todo o sistema sem restrição.</w:t>
             </w:r>
-          </w:p>
-        </w:tc>
-      </w:tr>
-      <w:bookmarkEnd w:id="16"/>
-      <w:tr>
-        <w:tc>
-          <w:tcPr>
-            <w:tcW w:w="2072" w:type="dxa"/>
-          </w:tcPr>
-          <w:p>
-            <w:pPr>
-              <w:pStyle w:val="Cabealho"/>
-              <w:rPr>
-                <w:lang w:val="pt-BR"/>
-              </w:rPr>
-            </w:pPr>
             <w:r>
               <w:rPr>
                 <w:lang w:val="pt-BR"/>
               </w:rPr>
-              <w:t>Administradores</w:t>
-            </w:r>
-          </w:p>
-        </w:tc>
-        <w:tc>
-          <w:tcPr>
-            <w:tcW w:w="2608" w:type="dxa"/>
-          </w:tcPr>
-          <w:p>
-            <w:pPr>
-              <w:pStyle w:val="Cabealho"/>
-              <w:jc w:val="left"/>
-              <w:rPr>
-                <w:lang w:val="pt-BR"/>
-              </w:rPr>
-            </w:pPr>
-            <w:r>
-              <w:rPr>
-                <w:lang w:val="pt-BR"/>
-              </w:rPr>
-              <w:t>Usuarios</w:t>
-            </w:r>
-          </w:p>
-        </w:tc>
-        <w:tc>
-          <w:tcPr>
-            <w:tcW w:w="5220" w:type="dxa"/>
-          </w:tcPr>
-          <w:p>
-            <w:pPr>
-              <w:pStyle w:val="Cabealho"/>
-              <w:jc w:val="left"/>
-              <w:rPr>
-                <w:lang w:val="pt-BR"/>
-              </w:rPr>
-            </w:pPr>
-            <w:r>
-              <w:rPr>
-                <w:lang w:val="pt-BR"/>
-              </w:rPr>
-              <w:t>Utilizarão o software desenvolvido para gerenciar os cadastros de professores, alunos, disciplinas e turmas</w:t>
+              <w:t xml:space="preserve"> </w:t>
             </w:r>
           </w:p>
         </w:tc>
@@ -1602,14 +1628,14 @@
           <w:lang w:val="pt-BR"/>
         </w:rPr>
       </w:pPr>
-      <w:bookmarkStart w:id="17" w:name="_Toc49737854"/>
+      <w:bookmarkStart w:id="16" w:name="_Toc49737854"/>
       <w:r>
         <w:rPr>
           <w:lang w:val="pt-BR"/>
         </w:rPr>
         <w:t>Posicionamento</w:t>
       </w:r>
-      <w:bookmarkEnd w:id="17"/>
+      <w:bookmarkEnd w:id="16"/>
     </w:p>
     <w:p>
       <w:pPr>
@@ -1633,20 +1659,20 @@
           <w:lang w:val="pt-BR"/>
         </w:rPr>
       </w:pPr>
-      <w:bookmarkStart w:id="18" w:name="_Toc31701064"/>
-      <w:bookmarkStart w:id="19" w:name="_Toc32203825"/>
-      <w:bookmarkStart w:id="20" w:name="_Toc47404348"/>
-      <w:bookmarkStart w:id="21" w:name="_Toc49737855"/>
+      <w:bookmarkStart w:id="17" w:name="_Toc31701064"/>
+      <w:bookmarkStart w:id="18" w:name="_Toc32203825"/>
+      <w:bookmarkStart w:id="19" w:name="_Toc47404348"/>
+      <w:bookmarkStart w:id="20" w:name="_Toc49737855"/>
       <w:r>
         <w:rPr>
           <w:lang w:val="pt-BR"/>
         </w:rPr>
         <w:t>Sentença do Problema</w:t>
       </w:r>
+      <w:bookmarkEnd w:id="17"/>
       <w:bookmarkEnd w:id="18"/>
       <w:bookmarkEnd w:id="19"/>
       <w:bookmarkEnd w:id="20"/>
-      <w:bookmarkEnd w:id="21"/>
     </w:p>
     <w:tbl>
       <w:tblPr>
@@ -1713,7 +1739,7 @@
               <w:rPr>
                 <w:lang w:val="pt-BR"/>
               </w:rPr>
-              <w:t>A faculdade XPTO não dispõe de nenhum sistema de informática e realiza todo o processo acadêmico (matrícula, cadastro e controle de alunos, disciplinas e professores, controle de notas) através de papel.</w:t>
+              <w:t>Alguns dos desafios encontrados pelos profissionais liberais que atuam em seus consultórios estão relacionados à perda de dados de pacientes, dificuldade no controle dos atendimentos e dos recebimentos. Tais desafios podem ser causados pelo aumento da demanda e ausência ferramentas direcionadas às estas atividades, visto que, muitas vezes, a área de atuação destes profissionais não tem afinidade adequada com a tecnologia.</w:t>
             </w:r>
           </w:p>
         </w:tc>
@@ -1757,7 +1783,7 @@
               <w:rPr>
                 <w:lang w:val="pt-BR"/>
               </w:rPr>
-              <w:t>Administradores, professores e alunos</w:t>
+              <w:t>Profissional (psicólogo), funcionários</w:t>
             </w:r>
           </w:p>
           <w:p>
@@ -1805,15 +1831,14 @@
               <w:rPr>
                 <w:lang w:val="pt-BR"/>
               </w:rPr>
-              <w:t xml:space="preserve">Todo esse processo é muito burocrático e se alguma coisa é feita errada muitas vezes todo o processo precisa ser refeito a mão. </w:t>
+              <w:t>P</w:t>
             </w:r>
-          </w:p>
-          <w:p>
-            <w:pPr>
-              <w:rPr>
-                <w:lang w:val="pt-BR"/>
-              </w:rPr>
-            </w:pPr>
+            <w:r>
+              <w:rPr>
+                <w:lang w:val="pt-BR"/>
+              </w:rPr>
+              <w:t xml:space="preserve">erda de dados de pacientes, dificuldade no controle dos atendimentos e dos recebimentos. </w:t>
+            </w:r>
           </w:p>
         </w:tc>
       </w:tr>
@@ -1853,8 +1878,27 @@
               <w:rPr>
                 <w:lang w:val="pt-BR"/>
               </w:rPr>
-              <w:t>Sistematizar o controle de alunos, disciplinas, professores e notas</w:t>
+              <w:t>Automatizar</w:t>
             </w:r>
+            <w:r>
+              <w:rPr>
+                <w:lang w:val="pt-BR"/>
+              </w:rPr>
+              <w:t xml:space="preserve"> a rotina, informatizando as tarefas de: cadastro de pacientes, agendamento de atendimentos, controle de presença, controle de pagamentos, emi</w:t>
+            </w:r>
+            <w:r>
+              <w:rPr>
+                <w:lang w:val="pt-BR"/>
+              </w:rPr>
+              <w:t>ssão de recibos e notas fiscais, uma vez que as soluções presentes no mercado não atendem completamente as necessidades do cliente, visto que são muito brandas no assunto.</w:t>
+            </w:r>
+          </w:p>
+          <w:p>
+            <w:pPr>
+              <w:rPr>
+                <w:lang w:val="pt-BR"/>
+              </w:rPr>
+            </w:pPr>
           </w:p>
         </w:tc>
       </w:tr>
@@ -1868,7 +1912,7 @@
           <w:lang w:val="pt-BR"/>
         </w:rPr>
       </w:pPr>
-      <w:bookmarkStart w:id="22" w:name="_Toc29264759"/>
+      <w:bookmarkStart w:id="21" w:name="_Toc29264759"/>
     </w:p>
     <w:p>
       <w:pPr>
@@ -1882,23 +1926,22 @@
           <w:lang w:val="pt-BR"/>
         </w:rPr>
       </w:pPr>
-      <w:bookmarkStart w:id="23" w:name="_Toc29264760"/>
-      <w:bookmarkStart w:id="24" w:name="_Toc31701066"/>
-      <w:bookmarkStart w:id="25" w:name="_Toc32203827"/>
-      <w:bookmarkStart w:id="26" w:name="_Toc47404350"/>
-      <w:bookmarkStart w:id="27" w:name="_Toc49737856"/>
-      <w:r>
-        <w:rPr>
-          <w:lang w:val="pt-BR"/>
-        </w:rPr>
-        <w:lastRenderedPageBreak/>
+      <w:bookmarkStart w:id="22" w:name="_Toc29264760"/>
+      <w:bookmarkStart w:id="23" w:name="_Toc31701066"/>
+      <w:bookmarkStart w:id="24" w:name="_Toc32203827"/>
+      <w:bookmarkStart w:id="25" w:name="_Toc47404350"/>
+      <w:bookmarkStart w:id="26" w:name="_Toc49737856"/>
+      <w:r>
+        <w:rPr>
+          <w:lang w:val="pt-BR"/>
+        </w:rPr>
         <w:t>Visão da Situação Atual</w:t>
       </w:r>
+      <w:bookmarkEnd w:id="22"/>
       <w:bookmarkEnd w:id="23"/>
       <w:bookmarkEnd w:id="24"/>
       <w:bookmarkEnd w:id="25"/>
       <w:bookmarkEnd w:id="26"/>
-      <w:bookmarkEnd w:id="27"/>
     </w:p>
     <w:p>
       <w:pPr>
@@ -1913,7 +1956,28 @@
           <w:color w:val="auto"/>
           <w:lang w:val="pt-BR"/>
         </w:rPr>
-        <w:t>Não existe nenhum sistema de TI sendo utilizado atualmente, fazendo com que todo o processo de cadastro e controle de alunos seja muito burocrático, levando dias para atender solicitações simples dos alunos como o de obter seu histórico.</w:t>
+        <w:t>Não existe nenhum sistema de TI sendo utilizado atualmente</w:t>
+      </w:r>
+      <w:r>
+        <w:rPr>
+          <w:color w:val="auto"/>
+          <w:lang w:val="pt-BR"/>
+        </w:rPr>
+        <w:t xml:space="preserve"> no consultório XYZ</w:t>
+      </w:r>
+      <w:r>
+        <w:rPr>
+          <w:color w:val="auto"/>
+          <w:lang w:val="pt-BR"/>
+        </w:rPr>
+        <w:t xml:space="preserve">, fazendo com que todo o processo de cadastro e controle de </w:t>
+      </w:r>
+      <w:r>
+        <w:rPr>
+          <w:color w:val="auto"/>
+          <w:lang w:val="pt-BR"/>
+        </w:rPr>
+        <w:t>pacientes seja feito a mão e atraso no atendimento dos pacientes e recebimento de pagamento.</w:t>
       </w:r>
     </w:p>
     <w:p>
@@ -1938,19 +2002,19 @@
           <w:lang w:val="pt-BR"/>
         </w:rPr>
       </w:pPr>
-      <w:bookmarkStart w:id="28" w:name="_Toc31701065"/>
-      <w:bookmarkStart w:id="29" w:name="_Toc32203826"/>
-      <w:bookmarkStart w:id="30" w:name="_Toc49737857"/>
+      <w:bookmarkStart w:id="27" w:name="_Toc31701065"/>
+      <w:bookmarkStart w:id="28" w:name="_Toc32203826"/>
+      <w:bookmarkStart w:id="29" w:name="_Toc49737857"/>
       <w:r>
         <w:rPr>
           <w:lang w:val="pt-BR"/>
         </w:rPr>
         <w:t>Necessidades dos Envolvidos</w:t>
       </w:r>
-      <w:bookmarkEnd w:id="22"/>
+      <w:bookmarkEnd w:id="21"/>
+      <w:bookmarkEnd w:id="27"/>
       <w:bookmarkEnd w:id="28"/>
       <w:bookmarkEnd w:id="29"/>
-      <w:bookmarkEnd w:id="30"/>
     </w:p>
     <w:p>
       <w:pPr>
@@ -1991,7 +2055,25 @@
         <w:rPr>
           <w:lang w:val="pt-BR"/>
         </w:rPr>
-        <w:t>para controlar os cadastros de alunos, professores, disciplinas e notas</w:t>
+        <w:t xml:space="preserve">para </w:t>
+      </w:r>
+      <w:r>
+        <w:rPr>
+          <w:lang w:val="pt-BR"/>
+        </w:rPr>
+        <w:t>realizar o controle</w:t>
+      </w:r>
+      <w:r>
+        <w:rPr>
+          <w:lang w:val="pt-BR"/>
+        </w:rPr>
+        <w:t xml:space="preserve"> de pacientes, agendamento de atendimentos, controle de presença, controle de pagamentos, emi</w:t>
+      </w:r>
+      <w:r>
+        <w:rPr>
+          <w:lang w:val="pt-BR"/>
+        </w:rPr>
+        <w:t>ssão de recibos e notas fiscais</w:t>
       </w:r>
       <w:r>
         <w:rPr>
@@ -2002,36 +2084,6 @@
     </w:p>
     <w:p>
       <w:pPr>
-        <w:rPr>
-          <w:lang w:val="pt-BR"/>
-        </w:rPr>
-      </w:pPr>
-      <w:r>
-        <w:rPr>
-          <w:lang w:val="pt-BR"/>
-        </w:rPr>
-        <w:t>Alunos</w:t>
-      </w:r>
-    </w:p>
-    <w:p>
-      <w:pPr>
-        <w:numPr>
-          <w:ilvl w:val="0"/>
-          <w:numId w:val="5"/>
-        </w:numPr>
-        <w:rPr>
-          <w:lang w:val="pt-BR"/>
-        </w:rPr>
-      </w:pPr>
-      <w:r>
-        <w:rPr>
-          <w:lang w:val="pt-BR"/>
-        </w:rPr>
-        <w:t xml:space="preserve">Ir a secretaria realizar o cadastro de um email válido para acesso ao sistema. </w:t>
-      </w:r>
-    </w:p>
-    <w:p>
-      <w:pPr>
         <w:ind w:left="57"/>
         <w:rPr>
           <w:lang w:val="pt-BR"/>
@@ -2041,7 +2093,7 @@
         <w:rPr>
           <w:lang w:val="pt-BR"/>
         </w:rPr>
-        <w:t>Professores</w:t>
+        <w:t>Profissional</w:t>
       </w:r>
     </w:p>
     <w:p>
@@ -2059,20 +2111,19 @@
         <w:rPr>
           <w:lang w:val="pt-BR"/>
         </w:rPr>
-        <w:t>Utilizar o sistema para anotar as notas e presença dos alunos nas aulas.</w:t>
-      </w:r>
-    </w:p>
-    <w:p>
-      <w:pPr>
-        <w:rPr>
-          <w:lang w:val="pt-BR"/>
-        </w:rPr>
-      </w:pPr>
-      <w:r>
-        <w:rPr>
-          <w:lang w:val="pt-BR"/>
-        </w:rPr>
-        <w:t>Administradores</w:t>
+        <w:t xml:space="preserve">Utilizar o sistema para </w:t>
+      </w:r>
+      <w:r>
+        <w:rPr>
+          <w:lang w:val="pt-BR"/>
+        </w:rPr>
+        <w:t>verificar sua agenda e realizar o atendimento</w:t>
+      </w:r>
+      <w:r>
+        <w:rPr>
+          <w:lang w:val="pt-BR"/>
+        </w:rPr>
+        <w:t>.</w:t>
       </w:r>
     </w:p>
     <w:p>
@@ -2090,7 +2141,62 @@
         <w:rPr>
           <w:lang w:val="pt-BR"/>
         </w:rPr>
+        <w:t>Emitir recibos e nota fiscal através do sistema.</w:t>
+      </w:r>
+    </w:p>
+    <w:p>
+      <w:pPr>
+        <w:rPr>
+          <w:lang w:val="pt-BR"/>
+        </w:rPr>
+      </w:pPr>
+      <w:r>
+        <w:rPr>
+          <w:lang w:val="pt-BR"/>
+        </w:rPr>
+        <w:t>Funcionários</w:t>
+      </w:r>
+    </w:p>
+    <w:p>
+      <w:pPr>
+        <w:pStyle w:val="PargrafodaLista"/>
+        <w:numPr>
+          <w:ilvl w:val="0"/>
+          <w:numId w:val="7"/>
+        </w:numPr>
+        <w:rPr>
+          <w:lang w:val="pt-BR"/>
+        </w:rPr>
+      </w:pPr>
+      <w:r>
+        <w:rPr>
+          <w:lang w:val="pt-BR"/>
+        </w:rPr>
         <w:t>Realizar todo o processo de cadastro que antes era feito a mão através do sistema</w:t>
+      </w:r>
+      <w:r>
+        <w:rPr>
+          <w:lang w:val="pt-BR"/>
+        </w:rPr>
+        <w:t>.</w:t>
+      </w:r>
+    </w:p>
+    <w:p>
+      <w:pPr>
+        <w:pStyle w:val="PargrafodaLista"/>
+        <w:numPr>
+          <w:ilvl w:val="0"/>
+          <w:numId w:val="7"/>
+        </w:numPr>
+        <w:rPr>
+          <w:lang w:val="pt-BR"/>
+        </w:rPr>
+      </w:pPr>
+      <w:r>
+        <w:rPr>
+          <w:lang w:val="pt-BR"/>
+        </w:rPr>
+        <w:t>Realizar o agendamento de consultas através do sistema</w:t>
       </w:r>
     </w:p>
     <w:p>
@@ -2177,7 +2283,7 @@
                 <w:color w:val="auto"/>
                 <w:lang w:val="pt-BR"/>
               </w:rPr>
-              <w:t>Professores</w:t>
+              <w:t>Funcionários</w:t>
             </w:r>
           </w:p>
         </w:tc>
@@ -2201,7 +2307,7 @@
                 <w:color w:val="auto"/>
                 <w:lang w:val="pt-BR"/>
               </w:rPr>
-              <w:t>Alunos</w:t>
+              <w:t>Profissional</w:t>
             </w:r>
           </w:p>
         </w:tc>
@@ -2225,7 +2331,7 @@
                 <w:color w:val="auto"/>
                 <w:lang w:val="pt-BR"/>
               </w:rPr>
-              <w:t>Administradores (funcionários)</w:t>
+              <w:t>Administrador</w:t>
             </w:r>
           </w:p>
         </w:tc>
@@ -2350,8 +2456,88 @@
           <w:sz w:val="28"/>
           <w:lang w:val="pt-BR"/>
         </w:rPr>
+        <w:t>(x</w:t>
+      </w:r>
+      <w:r>
+        <w:rPr>
+          <w:b/>
+          <w:sz w:val="28"/>
+          <w:lang w:val="pt-BR"/>
+        </w:rPr>
+        <w:t>)</w:t>
+      </w:r>
+      <w:r>
+        <w:rPr>
+          <w:b/>
+          <w:sz w:val="28"/>
+          <w:lang w:val="pt-BR"/>
+        </w:rPr>
+        <w:tab/>
+      </w:r>
+      <w:r>
+        <w:rPr>
+          <w:sz w:val="20"/>
+          <w:lang w:val="pt-BR"/>
+        </w:rPr>
+        <w:t xml:space="preserve">Horário comercial. </w:t>
+      </w:r>
+      <w:proofErr w:type="gramStart"/>
+      <w:r>
+        <w:rPr>
+          <w:sz w:val="20"/>
+          <w:lang w:val="pt-BR"/>
+        </w:rPr>
+        <w:t>( 8:00</w:t>
+      </w:r>
+      <w:proofErr w:type="gramEnd"/>
+      <w:r>
+        <w:rPr>
+          <w:sz w:val="20"/>
+          <w:lang w:val="pt-BR"/>
+        </w:rPr>
+        <w:t xml:space="preserve"> as 19:00, </w:t>
+      </w:r>
+      <w:proofErr w:type="spellStart"/>
+      <w:r>
+        <w:rPr>
+          <w:sz w:val="20"/>
+          <w:lang w:val="pt-BR"/>
+        </w:rPr>
+        <w:t>Seg</w:t>
+      </w:r>
+      <w:proofErr w:type="spellEnd"/>
+      <w:r>
+        <w:rPr>
+          <w:sz w:val="20"/>
+          <w:lang w:val="pt-BR"/>
+        </w:rPr>
+        <w:t xml:space="preserve"> a Sex )</w:t>
+      </w:r>
+    </w:p>
+    <w:p>
+      <w:pPr>
+        <w:spacing w:line="120" w:lineRule="auto"/>
+        <w:rPr>
+          <w:sz w:val="20"/>
+          <w:lang w:val="pt-BR"/>
+        </w:rPr>
+      </w:pPr>
+      <w:r>
+        <w:rPr>
+          <w:lang w:val="pt-BR"/>
+        </w:rPr>
+        <w:tab/>
+      </w:r>
+      <w:proofErr w:type="gramStart"/>
+      <w:r>
+        <w:rPr>
+          <w:b/>
+          <w:sz w:val="28"/>
+          <w:lang w:val="pt-BR"/>
+        </w:rPr>
         <w:t>(  )</w:t>
       </w:r>
+      <w:proofErr w:type="gramEnd"/>
       <w:r>
         <w:rPr>
           <w:b/>
@@ -2365,7 +2551,55 @@
           <w:sz w:val="20"/>
           <w:lang w:val="pt-BR"/>
         </w:rPr>
-        <w:t>Horário comercial. ( 8:00 as 19:00, Seg a Sex )</w:t>
+        <w:t>Processamento Noturno (</w:t>
+      </w:r>
+      <w:proofErr w:type="spellStart"/>
+      <w:r>
+        <w:rPr>
+          <w:sz w:val="20"/>
+          <w:lang w:val="pt-BR"/>
+        </w:rPr>
+        <w:t>Batchs</w:t>
+      </w:r>
+      <w:proofErr w:type="spellEnd"/>
+      <w:r>
+        <w:rPr>
+          <w:sz w:val="20"/>
+          <w:lang w:val="pt-BR"/>
+        </w:rPr>
+        <w:t xml:space="preserve">) . </w:t>
+      </w:r>
+      <w:proofErr w:type="gramStart"/>
+      <w:r>
+        <w:rPr>
+          <w:sz w:val="20"/>
+          <w:lang w:val="pt-BR"/>
+        </w:rPr>
+        <w:t>( 18:00</w:t>
+      </w:r>
+      <w:proofErr w:type="gramEnd"/>
+      <w:r>
+        <w:rPr>
+          <w:sz w:val="20"/>
+          <w:lang w:val="pt-BR"/>
+        </w:rPr>
+        <w:t xml:space="preserve"> às 7:00, </w:t>
+      </w:r>
+      <w:proofErr w:type="spellStart"/>
+      <w:r>
+        <w:rPr>
+          <w:sz w:val="20"/>
+          <w:lang w:val="pt-BR"/>
+        </w:rPr>
+        <w:t>Seg</w:t>
+      </w:r>
+      <w:proofErr w:type="spellEnd"/>
+      <w:r>
+        <w:rPr>
+          <w:sz w:val="20"/>
+          <w:lang w:val="pt-BR"/>
+        </w:rPr>
+        <w:t xml:space="preserve"> a Sex )</w:t>
       </w:r>
     </w:p>
     <w:p>
@@ -2382,6 +2616,71 @@
         </w:rPr>
         <w:tab/>
       </w:r>
+      <w:proofErr w:type="gramStart"/>
+      <w:r>
+        <w:rPr>
+          <w:b/>
+          <w:sz w:val="28"/>
+          <w:lang w:val="pt-BR"/>
+        </w:rPr>
+        <w:t xml:space="preserve">(  </w:t>
+      </w:r>
+      <w:r>
+        <w:rPr>
+          <w:b/>
+          <w:sz w:val="28"/>
+          <w:lang w:val="pt-BR"/>
+        </w:rPr>
+        <w:t>)</w:t>
+      </w:r>
+      <w:proofErr w:type="gramEnd"/>
+      <w:r>
+        <w:rPr>
+          <w:b/>
+          <w:sz w:val="28"/>
+          <w:lang w:val="pt-BR"/>
+        </w:rPr>
+        <w:tab/>
+      </w:r>
+      <w:r>
+        <w:rPr>
+          <w:sz w:val="20"/>
+          <w:lang w:val="pt-BR"/>
+        </w:rPr>
+        <w:t xml:space="preserve">Tempo integral. </w:t>
+      </w:r>
+      <w:proofErr w:type="gramStart"/>
+      <w:r>
+        <w:rPr>
+          <w:sz w:val="20"/>
+          <w:lang w:val="pt-BR"/>
+        </w:rPr>
+        <w:t>( 24</w:t>
+      </w:r>
+      <w:proofErr w:type="gramEnd"/>
+      <w:r>
+        <w:rPr>
+          <w:sz w:val="20"/>
+          <w:lang w:val="pt-BR"/>
+        </w:rPr>
+        <w:t>hs, 7 dias por semana )</w:t>
+      </w:r>
+    </w:p>
+    <w:p>
+      <w:pPr>
+        <w:spacing w:line="120" w:lineRule="auto"/>
+        <w:rPr>
+          <w:sz w:val="20"/>
+          <w:lang w:val="pt-BR"/>
+        </w:rPr>
+      </w:pPr>
+      <w:r>
+        <w:rPr>
+          <w:lang w:val="pt-BR"/>
+        </w:rPr>
+        <w:tab/>
+      </w:r>
+      <w:proofErr w:type="gramStart"/>
       <w:r>
         <w:rPr>
           <w:b/>
@@ -2390,6 +2689,7 @@
         </w:rPr>
         <w:t>(  )</w:t>
       </w:r>
+      <w:proofErr w:type="gramEnd"/>
       <w:r>
         <w:rPr>
           <w:b/>
@@ -2403,14 +2703,13 @@
           <w:sz w:val="20"/>
           <w:lang w:val="pt-BR"/>
         </w:rPr>
-        <w:t>Processamento Noturno (Batchs) . ( 18:00 às 7:00, Seg a Sex )</w:t>
+        <w:t>Somente Final de Semana (Sábado e Domingo)</w:t>
       </w:r>
     </w:p>
     <w:p>
       <w:pPr>
         <w:spacing w:line="120" w:lineRule="auto"/>
         <w:rPr>
-          <w:sz w:val="20"/>
           <w:lang w:val="pt-BR"/>
         </w:rPr>
       </w:pPr>
@@ -2420,22 +2719,16 @@
         </w:rPr>
         <w:tab/>
       </w:r>
-      <w:r>
-        <w:rPr>
-          <w:b/>
-          <w:sz w:val="28"/>
-          <w:lang w:val="pt-BR"/>
-        </w:rPr>
-        <w:t>(x</w:t>
-      </w:r>
-      <w:r>
-        <w:rPr>
-          <w:b/>
-          <w:sz w:val="28"/>
-          <w:lang w:val="pt-BR"/>
-        </w:rPr>
-        <w:t>)</w:t>
-      </w:r>
+      <w:proofErr w:type="gramStart"/>
+      <w:r>
+        <w:rPr>
+          <w:b/>
+          <w:sz w:val="28"/>
+          <w:lang w:val="pt-BR"/>
+        </w:rPr>
+        <w:t>(  )</w:t>
+      </w:r>
+      <w:proofErr w:type="gramEnd"/>
       <w:r>
         <w:rPr>
           <w:b/>
@@ -2444,87 +2737,21 @@
         </w:rPr>
         <w:tab/>
       </w:r>
-      <w:r>
-        <w:rPr>
-          <w:sz w:val="20"/>
-          <w:lang w:val="pt-BR"/>
-        </w:rPr>
-        <w:t>Tempo integral. ( 24hs, 7 dias por semana )</w:t>
-      </w:r>
-    </w:p>
-    <w:p>
-      <w:pPr>
-        <w:spacing w:line="120" w:lineRule="auto"/>
-        <w:rPr>
-          <w:sz w:val="20"/>
-          <w:lang w:val="pt-BR"/>
-        </w:rPr>
-      </w:pPr>
-      <w:r>
-        <w:rPr>
-          <w:lang w:val="pt-BR"/>
-        </w:rPr>
-        <w:tab/>
-      </w:r>
-      <w:r>
-        <w:rPr>
-          <w:b/>
-          <w:sz w:val="28"/>
-          <w:lang w:val="pt-BR"/>
-        </w:rPr>
-        <w:t>(  )</w:t>
-      </w:r>
-      <w:r>
-        <w:rPr>
-          <w:b/>
-          <w:sz w:val="28"/>
-          <w:lang w:val="pt-BR"/>
-        </w:rPr>
-        <w:tab/>
-      </w:r>
-      <w:r>
-        <w:rPr>
-          <w:sz w:val="20"/>
-          <w:lang w:val="pt-BR"/>
-        </w:rPr>
-        <w:t>Somente Final de Semana (Sábado e Domingo)</w:t>
-      </w:r>
-    </w:p>
-    <w:p>
-      <w:pPr>
-        <w:spacing w:line="120" w:lineRule="auto"/>
-        <w:rPr>
-          <w:lang w:val="pt-BR"/>
-        </w:rPr>
-      </w:pPr>
-      <w:r>
-        <w:rPr>
-          <w:lang w:val="pt-BR"/>
-        </w:rPr>
-        <w:tab/>
-      </w:r>
-      <w:r>
-        <w:rPr>
-          <w:b/>
-          <w:sz w:val="28"/>
-          <w:lang w:val="pt-BR"/>
-        </w:rPr>
-        <w:t>(  )</w:t>
-      </w:r>
-      <w:r>
-        <w:rPr>
-          <w:b/>
-          <w:sz w:val="28"/>
-          <w:lang w:val="pt-BR"/>
-        </w:rPr>
-        <w:tab/>
-      </w:r>
-      <w:r>
-        <w:rPr>
-          <w:sz w:val="20"/>
-          <w:lang w:val="pt-BR"/>
-        </w:rPr>
-        <w:t>È esperada uma utilização avulsa e  sob demanda.</w:t>
+      <w:proofErr w:type="spellStart"/>
+      <w:r>
+        <w:rPr>
+          <w:sz w:val="20"/>
+          <w:lang w:val="pt-BR"/>
+        </w:rPr>
+        <w:t>È</w:t>
+      </w:r>
+      <w:proofErr w:type="spellEnd"/>
+      <w:r>
+        <w:rPr>
+          <w:sz w:val="20"/>
+          <w:lang w:val="pt-BR"/>
+        </w:rPr>
+        <w:t xml:space="preserve"> esperada uma utilização avulsa e  sob demanda.</w:t>
       </w:r>
     </w:p>
     <w:p>
@@ -2549,7 +2776,24 @@
           <w:color w:val="auto"/>
           <w:lang w:val="pt-BR"/>
         </w:rPr>
-        <w:t xml:space="preserve">4.03 - Quantos usuários são previstos ?   </w:t>
+        <w:lastRenderedPageBreak/>
+        <w:t xml:space="preserve">4.03 - Quantos usuários são </w:t>
+      </w:r>
+      <w:proofErr w:type="gramStart"/>
+      <w:r>
+        <w:rPr>
+          <w:color w:val="auto"/>
+          <w:lang w:val="pt-BR"/>
+        </w:rPr>
+        <w:t>previstos ?</w:t>
+      </w:r>
+      <w:proofErr w:type="gramEnd"/>
+      <w:r>
+        <w:rPr>
+          <w:color w:val="auto"/>
+          <w:lang w:val="pt-BR"/>
+        </w:rPr>
+        <w:t xml:space="preserve">   </w:t>
       </w:r>
     </w:p>
     <w:p>
@@ -2582,8 +2826,57 @@
           <w:sz w:val="28"/>
           <w:lang w:val="pt-BR"/>
         </w:rPr>
+        <w:t>(x</w:t>
+      </w:r>
+      <w:r>
+        <w:rPr>
+          <w:b/>
+          <w:sz w:val="28"/>
+          <w:lang w:val="pt-BR"/>
+        </w:rPr>
+        <w:t>)</w:t>
+      </w:r>
+      <w:r>
+        <w:rPr>
+          <w:b/>
+          <w:sz w:val="28"/>
+          <w:lang w:val="pt-BR"/>
+        </w:rPr>
+        <w:tab/>
+      </w:r>
+      <w:r>
+        <w:rPr>
+          <w:sz w:val="20"/>
+          <w:lang w:val="pt-BR"/>
+        </w:rPr>
+        <w:t>zero - 50.</w:t>
+      </w:r>
+    </w:p>
+    <w:p>
+      <w:pPr>
+        <w:spacing w:line="120" w:lineRule="auto"/>
+        <w:rPr>
+          <w:sz w:val="20"/>
+          <w:lang w:val="pt-BR"/>
+        </w:rPr>
+      </w:pPr>
+      <w:r>
+        <w:rPr>
+          <w:sz w:val="20"/>
+          <w:lang w:val="pt-BR"/>
+        </w:rPr>
+        <w:tab/>
+      </w:r>
+      <w:proofErr w:type="gramStart"/>
+      <w:r>
+        <w:rPr>
+          <w:b/>
+          <w:sz w:val="28"/>
+          <w:lang w:val="pt-BR"/>
+        </w:rPr>
         <w:t>(  )</w:t>
       </w:r>
+      <w:proofErr w:type="gramEnd"/>
       <w:r>
         <w:rPr>
           <w:b/>
@@ -2597,7 +2890,7 @@
           <w:sz w:val="20"/>
           <w:lang w:val="pt-BR"/>
         </w:rPr>
-        <w:t>zero - 50.</w:t>
+        <w:t>51 a 100.</w:t>
       </w:r>
     </w:p>
     <w:p>
@@ -2615,6 +2908,56 @@
         </w:rPr>
         <w:tab/>
       </w:r>
+      <w:proofErr w:type="gramStart"/>
+      <w:r>
+        <w:rPr>
+          <w:b/>
+          <w:sz w:val="28"/>
+          <w:lang w:val="pt-BR"/>
+        </w:rPr>
+        <w:t xml:space="preserve">(  </w:t>
+      </w:r>
+      <w:r>
+        <w:rPr>
+          <w:b/>
+          <w:sz w:val="28"/>
+          <w:lang w:val="pt-BR"/>
+        </w:rPr>
+        <w:t>)</w:t>
+      </w:r>
+      <w:proofErr w:type="gramEnd"/>
+      <w:r>
+        <w:rPr>
+          <w:b/>
+          <w:sz w:val="28"/>
+          <w:lang w:val="pt-BR"/>
+        </w:rPr>
+        <w:tab/>
+      </w:r>
+      <w:r>
+        <w:rPr>
+          <w:sz w:val="20"/>
+          <w:lang w:val="pt-BR"/>
+        </w:rPr>
+        <w:t>101 a 500.</w:t>
+      </w:r>
+    </w:p>
+    <w:p>
+      <w:pPr>
+        <w:spacing w:line="120" w:lineRule="auto"/>
+        <w:rPr>
+          <w:sz w:val="20"/>
+          <w:lang w:val="pt-BR"/>
+        </w:rPr>
+      </w:pPr>
+      <w:r>
+        <w:rPr>
+          <w:sz w:val="20"/>
+          <w:lang w:val="pt-BR"/>
+        </w:rPr>
+        <w:tab/>
+      </w:r>
+      <w:proofErr w:type="gramStart"/>
       <w:r>
         <w:rPr>
           <w:b/>
@@ -2623,6 +2966,7 @@
         </w:rPr>
         <w:t>(  )</w:t>
       </w:r>
+      <w:proofErr w:type="gramEnd"/>
       <w:r>
         <w:rPr>
           <w:b/>
@@ -2636,7 +2980,7 @@
           <w:sz w:val="20"/>
           <w:lang w:val="pt-BR"/>
         </w:rPr>
-        <w:t>51 a 100.</w:t>
+        <w:t>501 a 1000.</w:t>
       </w:r>
     </w:p>
     <w:p>
@@ -2654,6 +2998,56 @@
         </w:rPr>
         <w:tab/>
       </w:r>
+      <w:proofErr w:type="gramStart"/>
+      <w:r>
+        <w:rPr>
+          <w:b/>
+          <w:sz w:val="28"/>
+          <w:lang w:val="pt-BR"/>
+        </w:rPr>
+        <w:t xml:space="preserve">(  </w:t>
+      </w:r>
+      <w:r>
+        <w:rPr>
+          <w:b/>
+          <w:sz w:val="28"/>
+          <w:lang w:val="pt-BR"/>
+        </w:rPr>
+        <w:t>)</w:t>
+      </w:r>
+      <w:proofErr w:type="gramEnd"/>
+      <w:r>
+        <w:rPr>
+          <w:b/>
+          <w:sz w:val="28"/>
+          <w:lang w:val="pt-BR"/>
+        </w:rPr>
+        <w:tab/>
+      </w:r>
+      <w:r>
+        <w:rPr>
+          <w:sz w:val="20"/>
+          <w:lang w:val="pt-BR"/>
+        </w:rPr>
+        <w:t>1001 a 5000.</w:t>
+      </w:r>
+    </w:p>
+    <w:p>
+      <w:pPr>
+        <w:spacing w:line="120" w:lineRule="auto"/>
+        <w:rPr>
+          <w:sz w:val="20"/>
+          <w:lang w:val="pt-BR"/>
+        </w:rPr>
+      </w:pPr>
+      <w:r>
+        <w:rPr>
+          <w:sz w:val="20"/>
+          <w:lang w:val="pt-BR"/>
+        </w:rPr>
+        <w:tab/>
+      </w:r>
+      <w:proofErr w:type="gramStart"/>
       <w:r>
         <w:rPr>
           <w:b/>
@@ -2662,6 +3056,7 @@
         </w:rPr>
         <w:t>(  )</w:t>
       </w:r>
+      <w:proofErr w:type="gramEnd"/>
       <w:r>
         <w:rPr>
           <w:b/>
@@ -2675,24 +3070,60 @@
           <w:sz w:val="20"/>
           <w:lang w:val="pt-BR"/>
         </w:rPr>
-        <w:t>101 a 500.</w:t>
+        <w:t>acima de 5000.</w:t>
       </w:r>
     </w:p>
     <w:p>
       <w:pPr>
         <w:spacing w:line="120" w:lineRule="auto"/>
         <w:rPr>
-          <w:sz w:val="20"/>
-          <w:lang w:val="pt-BR"/>
-        </w:rPr>
-      </w:pPr>
-      <w:r>
-        <w:rPr>
-          <w:sz w:val="20"/>
+          <w:lang w:val="pt-BR"/>
+        </w:rPr>
+      </w:pPr>
+      <w:r>
+        <w:rPr>
           <w:lang w:val="pt-BR"/>
         </w:rPr>
         <w:tab/>
       </w:r>
+    </w:p>
+    <w:p>
+      <w:pPr>
+        <w:spacing w:line="192" w:lineRule="auto"/>
+        <w:rPr>
+          <w:lang w:val="pt-BR"/>
+        </w:rPr>
+      </w:pPr>
+      <w:r>
+        <w:rPr>
+          <w:lang w:val="pt-BR"/>
+        </w:rPr>
+        <w:t xml:space="preserve">4.05 - Como você qualifica a sua necessidade em relação aos sistemas existentes? </w:t>
+      </w:r>
+    </w:p>
+    <w:p>
+      <w:pPr>
+        <w:spacing w:line="192" w:lineRule="auto"/>
+        <w:rPr>
+          <w:lang w:val="pt-BR"/>
+        </w:rPr>
+      </w:pPr>
+    </w:p>
+    <w:p>
+      <w:pPr>
+        <w:spacing w:line="120" w:lineRule="auto"/>
+        <w:rPr>
+          <w:sz w:val="20"/>
+          <w:lang w:val="pt-BR"/>
+        </w:rPr>
+      </w:pPr>
+      <w:r>
+        <w:rPr>
+          <w:lang w:val="pt-BR"/>
+        </w:rPr>
+        <w:tab/>
+      </w:r>
+      <w:proofErr w:type="gramStart"/>
       <w:r>
         <w:rPr>
           <w:b/>
@@ -2701,6 +3132,7 @@
         </w:rPr>
         <w:t>(  )</w:t>
       </w:r>
+      <w:proofErr w:type="gramEnd"/>
       <w:r>
         <w:rPr>
           <w:b/>
@@ -2714,7 +3146,7 @@
           <w:sz w:val="20"/>
           <w:lang w:val="pt-BR"/>
         </w:rPr>
-        <w:t>501 a 1000.</w:t>
+        <w:t>Uma melhoria do sistema existente.</w:t>
       </w:r>
     </w:p>
     <w:p>
@@ -2732,6 +3164,47 @@
         </w:rPr>
         <w:tab/>
       </w:r>
+      <w:proofErr w:type="gramStart"/>
+      <w:r>
+        <w:rPr>
+          <w:b/>
+          <w:sz w:val="28"/>
+          <w:lang w:val="pt-BR"/>
+        </w:rPr>
+        <w:t>(  )</w:t>
+      </w:r>
+      <w:proofErr w:type="gramEnd"/>
+      <w:r>
+        <w:rPr>
+          <w:b/>
+          <w:sz w:val="28"/>
+          <w:lang w:val="pt-BR"/>
+        </w:rPr>
+        <w:tab/>
+      </w:r>
+      <w:r>
+        <w:rPr>
+          <w:sz w:val="20"/>
+          <w:lang w:val="pt-BR"/>
+        </w:rPr>
+        <w:t>A substituição do sistema atual.</w:t>
+      </w:r>
+    </w:p>
+    <w:p>
+      <w:pPr>
+        <w:spacing w:line="120" w:lineRule="auto"/>
+        <w:rPr>
+          <w:sz w:val="20"/>
+          <w:lang w:val="pt-BR"/>
+        </w:rPr>
+      </w:pPr>
+      <w:r>
+        <w:rPr>
+          <w:sz w:val="20"/>
+          <w:lang w:val="pt-BR"/>
+        </w:rPr>
+        <w:tab/>
+      </w:r>
       <w:r>
         <w:rPr>
           <w:b/>
@@ -2761,7 +3234,7 @@
           <w:sz w:val="20"/>
           <w:lang w:val="pt-BR"/>
         </w:rPr>
-        <w:t>1001 a 5000.</w:t>
+        <w:t>A criação de um sistema.</w:t>
       </w:r>
     </w:p>
     <w:p>
@@ -2779,6 +3252,7 @@
         </w:rPr>
         <w:tab/>
       </w:r>
+      <w:proofErr w:type="gramStart"/>
       <w:r>
         <w:rPr>
           <w:b/>
@@ -2787,6 +3261,7 @@
         </w:rPr>
         <w:t>(  )</w:t>
       </w:r>
+      <w:proofErr w:type="gramEnd"/>
       <w:r>
         <w:rPr>
           <w:b/>
@@ -2800,7 +3275,7 @@
           <w:sz w:val="20"/>
           <w:lang w:val="pt-BR"/>
         </w:rPr>
-        <w:t>acima de 5000.</w:t>
+        <w:t>A aquisição de um programa de mercado.</w:t>
       </w:r>
     </w:p>
     <w:p>
@@ -2812,10 +3287,84 @@
       </w:pPr>
       <w:r>
         <w:rPr>
+          <w:sz w:val="20"/>
           <w:lang w:val="pt-BR"/>
         </w:rPr>
         <w:tab/>
       </w:r>
+      <w:proofErr w:type="gramStart"/>
+      <w:r>
+        <w:rPr>
+          <w:b/>
+          <w:sz w:val="28"/>
+          <w:lang w:val="pt-BR"/>
+        </w:rPr>
+        <w:t>(  )</w:t>
+      </w:r>
+      <w:proofErr w:type="gramEnd"/>
+      <w:r>
+        <w:rPr>
+          <w:b/>
+          <w:sz w:val="28"/>
+          <w:lang w:val="pt-BR"/>
+        </w:rPr>
+        <w:tab/>
+      </w:r>
+      <w:r>
+        <w:rPr>
+          <w:sz w:val="20"/>
+          <w:lang w:val="pt-BR"/>
+        </w:rPr>
+        <w:t>A mecanização de um processo que hoje é feito manualmente.</w:t>
+      </w:r>
+    </w:p>
+    <w:p>
+      <w:pPr>
+        <w:spacing w:line="120" w:lineRule="auto"/>
+        <w:rPr>
+          <w:lang w:val="pt-BR"/>
+        </w:rPr>
+      </w:pPr>
+      <w:r>
+        <w:rPr>
+          <w:sz w:val="20"/>
+          <w:lang w:val="pt-BR"/>
+        </w:rPr>
+        <w:tab/>
+      </w:r>
+      <w:proofErr w:type="gramStart"/>
+      <w:r>
+        <w:rPr>
+          <w:b/>
+          <w:sz w:val="28"/>
+          <w:lang w:val="pt-BR"/>
+        </w:rPr>
+        <w:t>(  )</w:t>
+      </w:r>
+      <w:proofErr w:type="gramEnd"/>
+      <w:r>
+        <w:rPr>
+          <w:b/>
+          <w:sz w:val="28"/>
+          <w:lang w:val="pt-BR"/>
+        </w:rPr>
+        <w:tab/>
+      </w:r>
+      <w:r>
+        <w:rPr>
+          <w:sz w:val="20"/>
+          <w:lang w:val="pt-BR"/>
+        </w:rPr>
+        <w:t>A mecanização de um processo novo.</w:t>
+      </w:r>
+    </w:p>
+    <w:p>
+      <w:pPr>
+        <w:spacing w:line="120" w:lineRule="auto"/>
+        <w:rPr>
+          <w:lang w:val="pt-BR"/>
+        </w:rPr>
+      </w:pPr>
     </w:p>
     <w:p>
       <w:pPr>
@@ -2828,7 +3377,7 @@
         <w:rPr>
           <w:lang w:val="pt-BR"/>
         </w:rPr>
-        <w:t xml:space="preserve">4.05 - Como você qualifica a sua necessidade em relação aos sistemas existentes? </w:t>
+        <w:t>4.06 - É prevista a utilização de informações históricas?</w:t>
       </w:r>
     </w:p>
     <w:p>
@@ -2838,6 +3387,12 @@
           <w:lang w:val="pt-BR"/>
         </w:rPr>
       </w:pPr>
+      <w:r>
+        <w:rPr>
+          <w:lang w:val="pt-BR"/>
+        </w:rPr>
+        <w:tab/>
+      </w:r>
     </w:p>
     <w:p>
       <w:pPr>
@@ -2853,6 +3408,103 @@
         </w:rPr>
         <w:tab/>
       </w:r>
+      <w:proofErr w:type="gramStart"/>
+      <w:r>
+        <w:rPr>
+          <w:b/>
+          <w:sz w:val="28"/>
+          <w:lang w:val="pt-BR"/>
+        </w:rPr>
+        <w:t xml:space="preserve">(  </w:t>
+      </w:r>
+      <w:r>
+        <w:rPr>
+          <w:b/>
+          <w:sz w:val="28"/>
+          <w:lang w:val="pt-BR"/>
+        </w:rPr>
+        <w:t>)</w:t>
+      </w:r>
+      <w:proofErr w:type="gramEnd"/>
+      <w:r>
+        <w:rPr>
+          <w:b/>
+          <w:sz w:val="28"/>
+          <w:lang w:val="pt-BR"/>
+        </w:rPr>
+        <w:tab/>
+      </w:r>
+      <w:r>
+        <w:rPr>
+          <w:sz w:val="20"/>
+          <w:lang w:val="pt-BR"/>
+        </w:rPr>
+        <w:t>Não.</w:t>
+      </w:r>
+    </w:p>
+    <w:p>
+      <w:pPr>
+        <w:spacing w:line="120" w:lineRule="auto"/>
+        <w:rPr>
+          <w:sz w:val="20"/>
+          <w:lang w:val="pt-BR"/>
+        </w:rPr>
+      </w:pPr>
+      <w:r>
+        <w:rPr>
+          <w:sz w:val="20"/>
+          <w:lang w:val="pt-BR"/>
+        </w:rPr>
+        <w:tab/>
+      </w:r>
+      <w:r>
+        <w:rPr>
+          <w:b/>
+          <w:sz w:val="28"/>
+          <w:lang w:val="pt-BR"/>
+        </w:rPr>
+        <w:t>(x</w:t>
+      </w:r>
+      <w:r>
+        <w:rPr>
+          <w:b/>
+          <w:sz w:val="28"/>
+          <w:lang w:val="pt-BR"/>
+        </w:rPr>
+        <w:t>)</w:t>
+      </w:r>
+      <w:r>
+        <w:rPr>
+          <w:b/>
+          <w:sz w:val="28"/>
+          <w:lang w:val="pt-BR"/>
+        </w:rPr>
+        <w:tab/>
+      </w:r>
+      <w:r>
+        <w:rPr>
+          <w:sz w:val="20"/>
+          <w:lang w:val="pt-BR"/>
+        </w:rPr>
+        <w:t>Sim dos últimos 12 meses.</w:t>
+      </w:r>
+    </w:p>
+    <w:p>
+      <w:pPr>
+        <w:spacing w:line="120" w:lineRule="auto"/>
+        <w:rPr>
+          <w:sz w:val="20"/>
+          <w:lang w:val="pt-BR"/>
+        </w:rPr>
+      </w:pPr>
+      <w:r>
+        <w:rPr>
+          <w:sz w:val="20"/>
+          <w:lang w:val="pt-BR"/>
+        </w:rPr>
+        <w:tab/>
+      </w:r>
+      <w:proofErr w:type="gramStart"/>
       <w:r>
         <w:rPr>
           <w:b/>
@@ -2861,6 +3513,7 @@
         </w:rPr>
         <w:t>(  )</w:t>
       </w:r>
+      <w:proofErr w:type="gramEnd"/>
       <w:r>
         <w:rPr>
           <w:b/>
@@ -2874,7 +3527,7 @@
           <w:sz w:val="20"/>
           <w:lang w:val="pt-BR"/>
         </w:rPr>
-        <w:t>Uma melhoria do sistema existente.</w:t>
+        <w:t>Sim dos últimos 24 meses.</w:t>
       </w:r>
     </w:p>
     <w:p>
@@ -2892,6 +3545,7 @@
         </w:rPr>
         <w:tab/>
       </w:r>
+      <w:proofErr w:type="gramStart"/>
       <w:r>
         <w:rPr>
           <w:b/>
@@ -2900,367 +3554,7 @@
         </w:rPr>
         <w:t>(  )</w:t>
       </w:r>
-      <w:r>
-        <w:rPr>
-          <w:b/>
-          <w:sz w:val="28"/>
-          <w:lang w:val="pt-BR"/>
-        </w:rPr>
-        <w:tab/>
-      </w:r>
-      <w:r>
-        <w:rPr>
-          <w:sz w:val="20"/>
-          <w:lang w:val="pt-BR"/>
-        </w:rPr>
-        <w:t>A substituição do sistema atual.</w:t>
-      </w:r>
-    </w:p>
-    <w:p>
-      <w:pPr>
-        <w:spacing w:line="120" w:lineRule="auto"/>
-        <w:rPr>
-          <w:sz w:val="20"/>
-          <w:lang w:val="pt-BR"/>
-        </w:rPr>
-      </w:pPr>
-      <w:r>
-        <w:rPr>
-          <w:sz w:val="20"/>
-          <w:lang w:val="pt-BR"/>
-        </w:rPr>
-        <w:tab/>
-      </w:r>
-      <w:r>
-        <w:rPr>
-          <w:b/>
-          <w:sz w:val="28"/>
-          <w:lang w:val="pt-BR"/>
-        </w:rPr>
-        <w:t>(x</w:t>
-      </w:r>
-      <w:r>
-        <w:rPr>
-          <w:b/>
-          <w:sz w:val="28"/>
-          <w:lang w:val="pt-BR"/>
-        </w:rPr>
-        <w:t>)</w:t>
-      </w:r>
-      <w:r>
-        <w:rPr>
-          <w:b/>
-          <w:sz w:val="28"/>
-          <w:lang w:val="pt-BR"/>
-        </w:rPr>
-        <w:tab/>
-      </w:r>
-      <w:r>
-        <w:rPr>
-          <w:sz w:val="20"/>
-          <w:lang w:val="pt-BR"/>
-        </w:rPr>
-        <w:t>A criação de um sistema.</w:t>
-      </w:r>
-    </w:p>
-    <w:p>
-      <w:pPr>
-        <w:spacing w:line="120" w:lineRule="auto"/>
-        <w:rPr>
-          <w:sz w:val="20"/>
-          <w:lang w:val="pt-BR"/>
-        </w:rPr>
-      </w:pPr>
-      <w:r>
-        <w:rPr>
-          <w:sz w:val="20"/>
-          <w:lang w:val="pt-BR"/>
-        </w:rPr>
-        <w:tab/>
-      </w:r>
-      <w:r>
-        <w:rPr>
-          <w:b/>
-          <w:sz w:val="28"/>
-          <w:lang w:val="pt-BR"/>
-        </w:rPr>
-        <w:t>(  )</w:t>
-      </w:r>
-      <w:r>
-        <w:rPr>
-          <w:b/>
-          <w:sz w:val="28"/>
-          <w:lang w:val="pt-BR"/>
-        </w:rPr>
-        <w:tab/>
-      </w:r>
-      <w:r>
-        <w:rPr>
-          <w:sz w:val="20"/>
-          <w:lang w:val="pt-BR"/>
-        </w:rPr>
-        <w:t>A aquisição de um programa de mercado.</w:t>
-      </w:r>
-    </w:p>
-    <w:p>
-      <w:pPr>
-        <w:spacing w:line="120" w:lineRule="auto"/>
-        <w:rPr>
-          <w:lang w:val="pt-BR"/>
-        </w:rPr>
-      </w:pPr>
-      <w:r>
-        <w:rPr>
-          <w:sz w:val="20"/>
-          <w:lang w:val="pt-BR"/>
-        </w:rPr>
-        <w:tab/>
-      </w:r>
-      <w:r>
-        <w:rPr>
-          <w:b/>
-          <w:sz w:val="28"/>
-          <w:lang w:val="pt-BR"/>
-        </w:rPr>
-        <w:t>(  )</w:t>
-      </w:r>
-      <w:r>
-        <w:rPr>
-          <w:b/>
-          <w:sz w:val="28"/>
-          <w:lang w:val="pt-BR"/>
-        </w:rPr>
-        <w:tab/>
-      </w:r>
-      <w:r>
-        <w:rPr>
-          <w:sz w:val="20"/>
-          <w:lang w:val="pt-BR"/>
-        </w:rPr>
-        <w:t>A mecanização de um processo que hoje é feito manualmente.</w:t>
-      </w:r>
-    </w:p>
-    <w:p>
-      <w:pPr>
-        <w:spacing w:line="120" w:lineRule="auto"/>
-        <w:rPr>
-          <w:lang w:val="pt-BR"/>
-        </w:rPr>
-      </w:pPr>
-      <w:r>
-        <w:rPr>
-          <w:sz w:val="20"/>
-          <w:lang w:val="pt-BR"/>
-        </w:rPr>
-        <w:tab/>
-      </w:r>
-      <w:r>
-        <w:rPr>
-          <w:b/>
-          <w:sz w:val="28"/>
-          <w:lang w:val="pt-BR"/>
-        </w:rPr>
-        <w:t>(  )</w:t>
-      </w:r>
-      <w:r>
-        <w:rPr>
-          <w:b/>
-          <w:sz w:val="28"/>
-          <w:lang w:val="pt-BR"/>
-        </w:rPr>
-        <w:tab/>
-      </w:r>
-      <w:r>
-        <w:rPr>
-          <w:sz w:val="20"/>
-          <w:lang w:val="pt-BR"/>
-        </w:rPr>
-        <w:t>A mecanização de um processo novo.</w:t>
-      </w:r>
-    </w:p>
-    <w:p>
-      <w:pPr>
-        <w:spacing w:line="120" w:lineRule="auto"/>
-        <w:rPr>
-          <w:lang w:val="pt-BR"/>
-        </w:rPr>
-      </w:pPr>
-    </w:p>
-    <w:p>
-      <w:pPr>
-        <w:spacing w:line="192" w:lineRule="auto"/>
-        <w:rPr>
-          <w:lang w:val="pt-BR"/>
-        </w:rPr>
-      </w:pPr>
-      <w:r>
-        <w:rPr>
-          <w:lang w:val="pt-BR"/>
-        </w:rPr>
-        <w:t>4.06 - É prevista a utilização de informações históricas?</w:t>
-      </w:r>
-    </w:p>
-    <w:p>
-      <w:pPr>
-        <w:spacing w:line="192" w:lineRule="auto"/>
-        <w:rPr>
-          <w:lang w:val="pt-BR"/>
-        </w:rPr>
-      </w:pPr>
-      <w:r>
-        <w:rPr>
-          <w:lang w:val="pt-BR"/>
-        </w:rPr>
-        <w:tab/>
-      </w:r>
-    </w:p>
-    <w:p>
-      <w:pPr>
-        <w:spacing w:line="120" w:lineRule="auto"/>
-        <w:rPr>
-          <w:sz w:val="20"/>
-          <w:lang w:val="pt-BR"/>
-        </w:rPr>
-      </w:pPr>
-      <w:r>
-        <w:rPr>
-          <w:lang w:val="pt-BR"/>
-        </w:rPr>
-        <w:tab/>
-      </w:r>
-      <w:r>
-        <w:rPr>
-          <w:b/>
-          <w:sz w:val="28"/>
-          <w:lang w:val="pt-BR"/>
-        </w:rPr>
-        <w:t>(x</w:t>
-      </w:r>
-      <w:r>
-        <w:rPr>
-          <w:b/>
-          <w:sz w:val="28"/>
-          <w:lang w:val="pt-BR"/>
-        </w:rPr>
-        <w:t>)</w:t>
-      </w:r>
-      <w:r>
-        <w:rPr>
-          <w:b/>
-          <w:sz w:val="28"/>
-          <w:lang w:val="pt-BR"/>
-        </w:rPr>
-        <w:tab/>
-      </w:r>
-      <w:r>
-        <w:rPr>
-          <w:sz w:val="20"/>
-          <w:lang w:val="pt-BR"/>
-        </w:rPr>
-        <w:t>Não.</w:t>
-      </w:r>
-    </w:p>
-    <w:p>
-      <w:pPr>
-        <w:spacing w:line="120" w:lineRule="auto"/>
-        <w:rPr>
-          <w:sz w:val="20"/>
-          <w:lang w:val="pt-BR"/>
-        </w:rPr>
-      </w:pPr>
-      <w:r>
-        <w:rPr>
-          <w:sz w:val="20"/>
-          <w:lang w:val="pt-BR"/>
-        </w:rPr>
-        <w:tab/>
-      </w:r>
-      <w:r>
-        <w:rPr>
-          <w:b/>
-          <w:sz w:val="28"/>
-          <w:lang w:val="pt-BR"/>
-        </w:rPr>
-        <w:t>(  )</w:t>
-      </w:r>
-      <w:r>
-        <w:rPr>
-          <w:b/>
-          <w:sz w:val="28"/>
-          <w:lang w:val="pt-BR"/>
-        </w:rPr>
-        <w:tab/>
-      </w:r>
-      <w:r>
-        <w:rPr>
-          <w:sz w:val="20"/>
-          <w:lang w:val="pt-BR"/>
-        </w:rPr>
-        <w:t>Sim dos últimos 12 meses.</w:t>
-      </w:r>
-    </w:p>
-    <w:p>
-      <w:pPr>
-        <w:spacing w:line="120" w:lineRule="auto"/>
-        <w:rPr>
-          <w:sz w:val="20"/>
-          <w:lang w:val="pt-BR"/>
-        </w:rPr>
-      </w:pPr>
-      <w:r>
-        <w:rPr>
-          <w:sz w:val="20"/>
-          <w:lang w:val="pt-BR"/>
-        </w:rPr>
-        <w:tab/>
-      </w:r>
-      <w:r>
-        <w:rPr>
-          <w:b/>
-          <w:sz w:val="28"/>
-          <w:lang w:val="pt-BR"/>
-        </w:rPr>
-        <w:t>(  )</w:t>
-      </w:r>
-      <w:r>
-        <w:rPr>
-          <w:b/>
-          <w:sz w:val="28"/>
-          <w:lang w:val="pt-BR"/>
-        </w:rPr>
-        <w:tab/>
-      </w:r>
-      <w:r>
-        <w:rPr>
-          <w:sz w:val="20"/>
-          <w:lang w:val="pt-BR"/>
-        </w:rPr>
-        <w:t>Sim dos últimos 24 meses.</w:t>
-      </w:r>
-    </w:p>
-    <w:p>
-      <w:pPr>
-        <w:spacing w:line="120" w:lineRule="auto"/>
-        <w:rPr>
-          <w:sz w:val="20"/>
-          <w:lang w:val="pt-BR"/>
-        </w:rPr>
-      </w:pPr>
-      <w:r>
-        <w:rPr>
-          <w:sz w:val="20"/>
-          <w:lang w:val="pt-BR"/>
-        </w:rPr>
-        <w:tab/>
-      </w:r>
-      <w:r>
-        <w:rPr>
-          <w:b/>
-          <w:sz w:val="28"/>
-          <w:lang w:val="pt-BR"/>
-        </w:rPr>
-        <w:t>(  )</w:t>
-      </w:r>
+      <w:proofErr w:type="gramEnd"/>
       <w:r>
         <w:rPr>
           <w:b/>
@@ -3335,6 +3629,7 @@
         </w:rPr>
         <w:tab/>
       </w:r>
+      <w:proofErr w:type="gramStart"/>
       <w:r>
         <w:rPr>
           <w:b/>
@@ -3343,6 +3638,7 @@
         </w:rPr>
         <w:t>(  )</w:t>
       </w:r>
+      <w:proofErr w:type="gramEnd"/>
       <w:r>
         <w:rPr>
           <w:b/>
@@ -3421,6 +3717,7 @@
         </w:rPr>
         <w:tab/>
       </w:r>
+      <w:proofErr w:type="gramStart"/>
       <w:r>
         <w:rPr>
           <w:b/>
@@ -3435,7 +3732,7 @@
           <w:sz w:val="28"/>
           <w:lang w:val="pt-BR"/>
         </w:rPr>
-        <w:t>x</w:t>
+        <w:t xml:space="preserve">  </w:t>
       </w:r>
       <w:r>
         <w:rPr>
@@ -3445,6 +3742,7 @@
         </w:rPr>
         <w:t>)</w:t>
       </w:r>
+      <w:proofErr w:type="gramEnd"/>
       <w:r>
         <w:rPr>
           <w:b/>
@@ -3476,6 +3774,7 @@
         </w:rPr>
         <w:tab/>
       </w:r>
+      <w:proofErr w:type="gramStart"/>
       <w:r>
         <w:rPr>
           <w:b/>
@@ -3484,6 +3783,7 @@
         </w:rPr>
         <w:t>(  )</w:t>
       </w:r>
+      <w:proofErr w:type="gramEnd"/>
       <w:r>
         <w:rPr>
           <w:b/>
@@ -3497,7 +3797,23 @@
           <w:sz w:val="20"/>
           <w:lang w:val="pt-BR"/>
         </w:rPr>
-        <w:t>Dispositivos móveis. (notebook, Palm ou Celulares) com conexão Online</w:t>
+        <w:t>Dispositivos móveis. (</w:t>
+      </w:r>
+      <w:proofErr w:type="gramStart"/>
+      <w:r>
+        <w:rPr>
+          <w:sz w:val="20"/>
+          <w:lang w:val="pt-BR"/>
+        </w:rPr>
+        <w:t>notebook</w:t>
+      </w:r>
+      <w:proofErr w:type="gramEnd"/>
+      <w:r>
+        <w:rPr>
+          <w:sz w:val="20"/>
+          <w:lang w:val="pt-BR"/>
+        </w:rPr>
+        <w:t>, Palm ou Celulares) com conexão Online</w:t>
       </w:r>
     </w:p>
     <w:p>
@@ -3515,6 +3831,7 @@
         </w:rPr>
         <w:tab/>
       </w:r>
+      <w:proofErr w:type="gramStart"/>
       <w:r>
         <w:rPr>
           <w:b/>
@@ -3523,6 +3840,7 @@
         </w:rPr>
         <w:t>(  )</w:t>
       </w:r>
+      <w:proofErr w:type="gramEnd"/>
       <w:r>
         <w:rPr>
           <w:b/>
@@ -3536,7 +3854,23 @@
           <w:sz w:val="20"/>
           <w:lang w:val="pt-BR"/>
         </w:rPr>
-        <w:t>Dispositivos móveis. (notebook, Palm ou Celulares) com sincronismo periódico de informações.</w:t>
+        <w:t>Dispositivos móveis. (</w:t>
+      </w:r>
+      <w:proofErr w:type="gramStart"/>
+      <w:r>
+        <w:rPr>
+          <w:sz w:val="20"/>
+          <w:lang w:val="pt-BR"/>
+        </w:rPr>
+        <w:t>notebook</w:t>
+      </w:r>
+      <w:proofErr w:type="gramEnd"/>
+      <w:r>
+        <w:rPr>
+          <w:sz w:val="20"/>
+          <w:lang w:val="pt-BR"/>
+        </w:rPr>
+        <w:t>, Palm ou Celulares) com sincronismo periódico de informações.</w:t>
       </w:r>
     </w:p>
     <w:p>
@@ -3651,6 +3985,7 @@
         </w:rPr>
         <w:tab/>
       </w:r>
+      <w:proofErr w:type="gramStart"/>
       <w:r>
         <w:rPr>
           <w:b/>
@@ -3659,6 +3994,7 @@
         </w:rPr>
         <w:t>(  )</w:t>
       </w:r>
+      <w:proofErr w:type="gramEnd"/>
       <w:r>
         <w:rPr>
           <w:b/>
@@ -3687,6 +4023,7 @@
         </w:rPr>
         <w:tab/>
       </w:r>
+      <w:proofErr w:type="gramStart"/>
       <w:r>
         <w:rPr>
           <w:b/>
@@ -3695,6 +4032,7 @@
         </w:rPr>
         <w:t>(  )</w:t>
       </w:r>
+      <w:proofErr w:type="gramEnd"/>
       <w:r>
         <w:rPr>
           <w:b/>
@@ -3723,6 +4061,7 @@
         </w:rPr>
         <w:tab/>
       </w:r>
+      <w:proofErr w:type="gramStart"/>
       <w:r>
         <w:rPr>
           <w:b/>
@@ -3731,6 +4070,7 @@
         </w:rPr>
         <w:t>(  )</w:t>
       </w:r>
+      <w:proofErr w:type="gramEnd"/>
       <w:r>
         <w:rPr>
           <w:b/>
@@ -3810,6 +4150,7 @@
           <w:color w:val="FF0000"/>
           <w:lang w:val="pt-BR"/>
         </w:rPr>
+        <w:lastRenderedPageBreak/>
         <w:t>.</w:t>
       </w:r>
       <w:r>
@@ -3863,9 +4204,9 @@
           <w:sz w:val="20"/>
           <w:lang w:val="pt-BR"/>
         </w:rPr>
-        <w:lastRenderedPageBreak/>
         <w:tab/>
       </w:r>
+      <w:proofErr w:type="gramStart"/>
       <w:r>
         <w:rPr>
           <w:b/>
@@ -3874,6 +4215,7 @@
         </w:rPr>
         <w:t>(  )</w:t>
       </w:r>
+      <w:proofErr w:type="gramEnd"/>
       <w:r>
         <w:rPr>
           <w:b/>
@@ -3905,6 +4247,7 @@
         </w:rPr>
         <w:tab/>
       </w:r>
+      <w:proofErr w:type="gramStart"/>
       <w:r>
         <w:rPr>
           <w:b/>
@@ -3913,6 +4256,7 @@
         </w:rPr>
         <w:t>(  )</w:t>
       </w:r>
+      <w:proofErr w:type="gramEnd"/>
       <w:r>
         <w:rPr>
           <w:b/>
@@ -3944,6 +4288,7 @@
         </w:rPr>
         <w:tab/>
       </w:r>
+      <w:proofErr w:type="gramStart"/>
       <w:r>
         <w:rPr>
           <w:b/>
@@ -3952,6 +4297,7 @@
         </w:rPr>
         <w:t>(  )</w:t>
       </w:r>
+      <w:proofErr w:type="gramEnd"/>
       <w:r>
         <w:rPr>
           <w:b/>
@@ -3988,14 +4334,14 @@
           <w:lang w:val="pt-BR"/>
         </w:rPr>
       </w:pPr>
-      <w:bookmarkStart w:id="31" w:name="_Toc49737858"/>
+      <w:bookmarkStart w:id="30" w:name="_Toc49737858"/>
       <w:r>
         <w:rPr>
           <w:lang w:val="pt-BR"/>
         </w:rPr>
         <w:t>Premissas e Restrições</w:t>
       </w:r>
-      <w:bookmarkEnd w:id="31"/>
+      <w:bookmarkEnd w:id="30"/>
     </w:p>
     <w:p>
       <w:pPr>
@@ -4027,7 +4373,39 @@
         <w:rPr>
           <w:lang w:val="pt-BR"/>
         </w:rPr>
-        <w:t>O sistema deve ser liberado até o próximo semestre letivo: 01/08/2015</w:t>
+        <w:t>O sistema deve ser liberado na primeira semana de Agosto/2015</w:t>
+      </w:r>
+    </w:p>
+    <w:p>
+      <w:pPr>
+        <w:ind w:left="283"/>
+        <w:rPr>
+          <w:b/>
+          <w:lang w:val="pt-BR"/>
+        </w:rPr>
+      </w:pPr>
+      <w:r>
+        <w:rPr>
+          <w:b/>
+          <w:lang w:val="pt-BR"/>
+        </w:rPr>
+        <w:t>Legal</w:t>
+      </w:r>
+    </w:p>
+    <w:p>
+      <w:pPr>
+        <w:pStyle w:val="Recuodecorpodetexto2"/>
+        <w:rPr>
+          <w:color w:val="auto"/>
+          <w:lang w:val="pt-BR"/>
+        </w:rPr>
+      </w:pPr>
+      <w:r>
+        <w:rPr>
+          <w:color w:val="auto"/>
+          <w:lang w:val="pt-BR"/>
+        </w:rPr>
+        <w:t>Não se aplica</w:t>
       </w:r>
     </w:p>
     <w:p>
@@ -4046,71 +4424,23 @@
           <w:b/>
           <w:lang w:val="pt-BR"/>
         </w:rPr>
-        <w:t>Legal</w:t>
-      </w:r>
-    </w:p>
-    <w:p>
-      <w:pPr>
-        <w:pStyle w:val="Recuodecorpodetexto2"/>
-        <w:rPr>
-          <w:color w:val="auto"/>
-          <w:lang w:val="pt-BR"/>
-        </w:rPr>
-      </w:pPr>
-      <w:r>
-        <w:rPr>
-          <w:color w:val="auto"/>
-          <w:lang w:val="pt-BR"/>
-        </w:rPr>
-        <w:t>-</w:t>
-      </w:r>
-    </w:p>
-    <w:p>
-      <w:pPr>
-        <w:numPr>
-          <w:ilvl w:val="0"/>
-          <w:numId w:val="5"/>
-        </w:numPr>
-        <w:rPr>
-          <w:b/>
-          <w:lang w:val="pt-BR"/>
-        </w:rPr>
-      </w:pPr>
-      <w:r>
-        <w:rPr>
-          <w:b/>
-          <w:lang w:val="pt-BR"/>
-        </w:rPr>
-        <w:t>Requisitos de projeto (segurança, performance, confiabilidade, usabilidade ou contingência, etc).</w:t>
-      </w:r>
-    </w:p>
-    <w:p>
-      <w:pPr>
-        <w:numPr>
-          <w:ilvl w:val="0"/>
-          <w:numId w:val="6"/>
-        </w:numPr>
-        <w:rPr>
-          <w:lang w:val="pt-BR"/>
-        </w:rPr>
-      </w:pPr>
-      <w:r>
-        <w:rPr>
-          <w:lang w:val="pt-BR"/>
-        </w:rPr>
-        <w:t xml:space="preserve">O sistema deve </w:t>
-      </w:r>
-      <w:r>
-        <w:rPr>
-          <w:lang w:val="pt-BR"/>
-        </w:rPr>
-        <w:t>suportar 100 alunos simultâneos consultando seu histórico</w:t>
-      </w:r>
-      <w:r>
-        <w:rPr>
-          <w:lang w:val="pt-BR"/>
-        </w:rPr>
-        <w:t>.</w:t>
+        <w:t xml:space="preserve">Requisitos de projeto (segurança, performance, confiabilidade, usabilidade ou contingência, </w:t>
+      </w:r>
+      <w:proofErr w:type="spellStart"/>
+      <w:r>
+        <w:rPr>
+          <w:b/>
+          <w:lang w:val="pt-BR"/>
+        </w:rPr>
+        <w:t>etc</w:t>
+      </w:r>
+      <w:proofErr w:type="spellEnd"/>
+      <w:r>
+        <w:rPr>
+          <w:b/>
+          <w:lang w:val="pt-BR"/>
+        </w:rPr>
+        <w:t>).</w:t>
       </w:r>
     </w:p>
     <w:p>
@@ -4132,18 +4462,18 @@
           <w:i w:val="0"/>
           <w:color w:val="auto"/>
         </w:rPr>
-        <w:t xml:space="preserve">O sistema deve ser estruturado de forma que sua utilização não seja </w:t>
-      </w:r>
-      <w:bookmarkStart w:id="32" w:name="_GoBack"/>
-      <w:bookmarkEnd w:id="32"/>
+        <w:t>O sistema deve ser estruturado de forma que sua utilização não seja complicada para usuários leigos, as informações</w:t>
+      </w:r>
       <w:r>
         <w:rPr>
           <w:rFonts w:ascii="Arial" w:hAnsi="Arial"/>
           <w:i w:val="0"/>
           <w:color w:val="auto"/>
         </w:rPr>
-        <w:t>complicada para usuários leigos, as informações devem estar claras e objetivas.</w:t>
-      </w:r>
+        <w:t xml:space="preserve"> devem estar claras e objetivas, de forma que os usuários consigam utilizá-los dentro de 1 hora após o primeiro contato com o sistema.</w:t>
+      </w:r>
+      <w:bookmarkStart w:id="31" w:name="_GoBack"/>
+      <w:bookmarkEnd w:id="31"/>
     </w:p>
     <w:p>
       <w:pPr>
@@ -4264,7 +4594,7 @@
         <w:noProof/>
         <w:sz w:val="20"/>
       </w:rPr>
-      <w:t>2</w:t>
+      <w:t>6</w:t>
     </w:r>
     <w:r>
       <w:rPr>
@@ -6401,6 +6731,7 @@
   <w:style w:type="character" w:default="1" w:styleId="Fontepargpadro">
     <w:name w:val="Default Paragraph Font"/>
     <w:uiPriority w:val="1"/>
+    <w:semiHidden/>
     <w:unhideWhenUsed/>
   </w:style>
   <w:style w:type="table" w:default="1" w:styleId="Tabelanormal">
@@ -7191,7 +7522,7 @@
 </file>
 
 <file path=customXml/itemProps1.xml><?xml version="1.0" encoding="utf-8"?>
-<ds:datastoreItem xmlns:ds="http://schemas.openxmlformats.org/officeDocument/2006/customXml" ds:itemID="{44E34CE2-ED19-4825-8E3B-D860BF90E6A6}">
+<ds:datastoreItem xmlns:ds="http://schemas.openxmlformats.org/officeDocument/2006/customXml" ds:itemID="{FD3F0472-B781-4055-8A04-08153766E0AF}">
   <ds:schemaRefs>
     <ds:schemaRef ds:uri="http://schemas.openxmlformats.org/officeDocument/2006/bibliography"/>
   </ds:schemaRefs>

</xml_diff>